<commit_message>
FIX:fix the desceription of the fluxogram
</commit_message>
<xml_diff>
--- a/Diagrams/fluxograma/Descrição do fluxograma.docx
+++ b/Diagrams/fluxograma/Descrição do fluxograma.docx
@@ -34,7 +34,17 @@
         <w:rPr>
           <w:rtl w:val="0"/>
         </w:rPr>
-        <w:t xml:space="preserve">Tem seu começo na elipse onde está escrito “inicio”, logo após ele vai abrir o sistema e se deparar com as primeiras telas do site, onde ele pode criar um cadastro caso não tenha uma conta, ou realizar o login caso já tenha. Vamos descrever o login, logo após o cadastro e partir para as telas principais</w:t>
+        <w:t xml:space="preserve">Tem seu começo na elipse onde está escrito “inicio”, logo após ele vai abrir o sistema e se deparar com as primeiras telas do site, onde ele pode criar um cadastro caso não tenha uma conta, ou realizar o login caso já tenha. Vamos descrever o login, logo após o cadastro e partir para as telas principais.</w:t>
+      </w:r>
+    </w:p>
+    <w:p>
+      <w:pPr>
+        <w:rPr/>
+      </w:pPr>
+      <w:r>
+        <w:rPr>
+          <w:rtl w:val="0"/>
+        </w:rPr>
       </w:r>
     </w:p>
     <w:p>
@@ -42,228 +52,23 @@
         <w:pStyle w:val="Subtitle"/>
         <w:rPr/>
       </w:pPr>
-      <w:bookmarkStart w:colFirst="0" w:colLast="0" w:name="_b9lvvy68jytp" w:id="1"/>
+      <w:bookmarkStart w:colFirst="0" w:colLast="0" w:name="_jwumh588dli2" w:id="1"/>
       <w:bookmarkEnd w:id="1"/>
       <w:r>
         <w:rPr>
           <w:rtl w:val="0"/>
         </w:rPr>
-      </w:r>
-    </w:p>
-    <w:p>
-      <w:pPr>
-        <w:pStyle w:val="Subtitle"/>
-        <w:rPr/>
-      </w:pPr>
-      <w:bookmarkStart w:colFirst="0" w:colLast="0" w:name="_14ei4ed7ali" w:id="2"/>
-      <w:bookmarkEnd w:id="2"/>
-      <w:r>
-        <w:rPr>
-          <w:rtl w:val="0"/>
-        </w:rPr>
-        <w:t xml:space="preserve">login</w:t>
-      </w:r>
-    </w:p>
-    <w:p>
-      <w:pPr>
-        <w:rPr/>
-      </w:pPr>
-      <w:r>
-        <w:rPr>
-          <w:rtl w:val="0"/>
-        </w:rPr>
-        <w:t xml:space="preserve">Ele vai receber o nome (nickName) que no sistema será único, e a senha, após clicar no botão de login ele verificará se os campos são válidos verificando se há algo neles, caso vazio irá mostrar a mensagem de campo inválido (obrigatório), caso esteja ok os dados ele busca o usuário no banco de dados e verificar se o nome existe e caso sim busca também o hash da senha que já está no banco e verifica se é  igual ao hash da senha passada por ele no campo da senha, caso um dos dois seja o nome que não exista ou a senha que está incorreta ele vai alertar ao usuário que o nome ou senha estão incorretos, se o nome existe e a senha está correta ele retorna o usuário com os devidos chats que o usuário está.</w:t>
-      </w:r>
-    </w:p>
-    <w:p>
-      <w:pPr>
-        <w:rPr/>
-      </w:pPr>
-      <w:r>
-        <w:rPr>
-          <w:rtl w:val="0"/>
-        </w:rPr>
-      </w:r>
-    </w:p>
-    <w:p>
-      <w:pPr>
-        <w:pStyle w:val="Subtitle"/>
-        <w:rPr/>
-      </w:pPr>
-      <w:bookmarkStart w:colFirst="0" w:colLast="0" w:name="_w5a07ovhql6" w:id="3"/>
-      <w:bookmarkEnd w:id="3"/>
-      <w:r>
-        <w:rPr>
-          <w:rtl w:val="0"/>
-        </w:rPr>
-        <w:t xml:space="preserve">recuperação de senha</w:t>
-      </w:r>
-    </w:p>
-    <w:p>
-      <w:pPr>
-        <w:rPr/>
-      </w:pPr>
-      <w:r>
-        <w:rPr>
-          <w:rtl w:val="0"/>
-        </w:rPr>
-        <w:t xml:space="preserve">Caso ele falhe no login, ele pode mudar a senha, para isso ele vai informar o seu email no qual será usado para enviar o email de troca de senha, terminando de trocar a senha pelo email enviado ele pode tentar novamente o login.</w:t>
-      </w:r>
-    </w:p>
-    <w:p>
-      <w:pPr>
-        <w:rPr/>
-      </w:pPr>
-      <w:r>
-        <w:rPr>
-          <w:rtl w:val="0"/>
-        </w:rPr>
-      </w:r>
-    </w:p>
-    <w:p>
-      <w:pPr>
-        <w:pStyle w:val="Subtitle"/>
-        <w:rPr/>
-      </w:pPr>
-      <w:bookmarkStart w:colFirst="0" w:colLast="0" w:name="_91xt5j9x11tj" w:id="4"/>
-      <w:bookmarkEnd w:id="4"/>
-      <w:r>
-        <w:rPr>
-          <w:rtl w:val="0"/>
-        </w:rPr>
-        <w:t xml:space="preserve">Cadastro</w:t>
-      </w:r>
-    </w:p>
-    <w:p>
-      <w:pPr>
-        <w:rPr/>
-      </w:pPr>
-      <w:r>
-        <w:rPr>
-          <w:rtl w:val="0"/>
-        </w:rPr>
-        <w:t xml:space="preserve">Ele vai informar todos os dados obrigatórios que são (nome,senha,email,idioma), após o preenchimento desses campos obrigatórios e passando com sucesso nas validações que vão verificar se os campos não estão nulos, ele vai para os campos de usuário que se refere-se a (foto e uma descrição de si), terminado de preencher e passando pelas mesmas validações que verificaram se os dados não são nulos ele vai enviar para o servidor no qual vai salvar o cadastro com o status </w:t>
-      </w:r>
-      <w:r>
-        <w:rPr>
-          <w:b w:val="1"/>
-          <w:rtl w:val="0"/>
-        </w:rPr>
-        <w:t xml:space="preserve">inativo</w:t>
-      </w:r>
-      <w:r>
-        <w:rPr>
-          <w:rtl w:val="0"/>
-        </w:rPr>
-        <w:t xml:space="preserve">, vai também enviar um email de confirmação de conta no qual quando confirmado vai mudar o status da conta para  </w:t>
-      </w:r>
-      <w:r>
-        <w:rPr>
-          <w:b w:val="1"/>
-          <w:rtl w:val="0"/>
-        </w:rPr>
-        <w:t xml:space="preserve">ativo</w:t>
-      </w:r>
-      <w:r>
-        <w:rPr>
-          <w:rtl w:val="0"/>
-        </w:rPr>
-        <w:t xml:space="preserve"> e fazer o login automático nessa primeira vez.</w:t>
-      </w:r>
-    </w:p>
-    <w:p>
-      <w:pPr>
-        <w:rPr/>
-      </w:pPr>
-      <w:r>
-        <w:rPr>
-          <w:rtl w:val="0"/>
-        </w:rPr>
-      </w:r>
-    </w:p>
-    <w:p>
-      <w:pPr>
-        <w:rPr/>
-      </w:pPr>
-      <w:r>
-        <w:rPr>
-          <w:rtl w:val="0"/>
-        </w:rPr>
-      </w:r>
-    </w:p>
-    <w:p>
-      <w:pPr>
-        <w:rPr/>
-      </w:pPr>
-      <w:r>
-        <w:rPr>
-          <w:rtl w:val="0"/>
-        </w:rPr>
-      </w:r>
-    </w:p>
-    <w:p>
-      <w:pPr>
-        <w:rPr/>
-      </w:pPr>
-      <w:r>
-        <w:rPr>
-          <w:rtl w:val="0"/>
-        </w:rPr>
-      </w:r>
-    </w:p>
-    <w:p>
-      <w:pPr>
-        <w:rPr/>
-      </w:pPr>
-      <w:r>
-        <w:rPr>
-          <w:rtl w:val="0"/>
-        </w:rPr>
-      </w:r>
-    </w:p>
-    <w:p>
-      <w:pPr>
-        <w:rPr/>
-      </w:pPr>
-      <w:r>
-        <w:rPr>
-          <w:rtl w:val="0"/>
-        </w:rPr>
-      </w:r>
-    </w:p>
-    <w:p>
-      <w:pPr>
-        <w:rPr/>
-      </w:pPr>
-      <w:r>
-        <w:rPr>
-          <w:rtl w:val="0"/>
-        </w:rPr>
-      </w:r>
-    </w:p>
-    <w:p>
-      <w:pPr>
-        <w:pStyle w:val="Subtitle"/>
-        <w:rPr/>
-      </w:pPr>
-      <w:bookmarkStart w:colFirst="0" w:colLast="0" w:name="_p70i69dyppfb" w:id="5"/>
-      <w:bookmarkEnd w:id="5"/>
-      <w:r>
-        <w:rPr>
-          <w:rtl w:val="0"/>
-        </w:rPr>
-        <w:t xml:space="preserve">Primeira sessão (Conversas individuais)</w:t>
-      </w:r>
-    </w:p>
-    <w:p>
-      <w:pPr>
-        <w:rPr/>
-      </w:pPr>
-      <w:r>
-        <w:rPr>
-          <w:rtl w:val="0"/>
-        </w:rPr>
-        <w:t xml:space="preserve">Essa sempre vai ser a primeira sessão que vai abrir após o login, nela vai ter uma lista de  todas as conversas individuais que o usuário teve com outras pessoas, onde cada chat dessa lista se assemelha a isso:</w:t>
+        <w:t xml:space="preserve">descrição de figuras</w:t>
+      </w:r>
+    </w:p>
+    <w:p>
+      <w:pPr>
+        <w:rPr/>
+      </w:pPr>
+      <w:r>
+        <w:rPr>
+          <w:rtl w:val="0"/>
+        </w:rPr>
       </w:r>
     </w:p>
     <w:p>
@@ -274,9 +79,263 @@
         <w:rPr/>
         <w:drawing>
           <wp:inline distB="114300" distT="114300" distL="114300" distR="114300">
-            <wp:extent cx="1933575" cy="1438275"/>
+            <wp:extent cx="2476500" cy="1647825"/>
             <wp:effectExtent b="0" l="0" r="0" t="0"/>
-            <wp:docPr id="1" name="image1.png"/>
+            <wp:docPr id="6" name="image2.png"/>
+            <a:graphic>
+              <a:graphicData uri="http://schemas.openxmlformats.org/drawingml/2006/picture">
+                <pic:pic>
+                  <pic:nvPicPr>
+                    <pic:cNvPr id="0" name="image2.png"/>
+                    <pic:cNvPicPr preferRelativeResize="0"/>
+                  </pic:nvPicPr>
+                  <pic:blipFill>
+                    <a:blip r:embed="rId6"/>
+                    <a:srcRect b="0" l="0" r="0" t="0"/>
+                    <a:stretch>
+                      <a:fillRect/>
+                    </a:stretch>
+                  </pic:blipFill>
+                  <pic:spPr>
+                    <a:xfrm>
+                      <a:off x="0" y="0"/>
+                      <a:ext cx="2476500" cy="1647825"/>
+                    </a:xfrm>
+                    <a:prstGeom prst="rect"/>
+                    <a:ln/>
+                  </pic:spPr>
+                </pic:pic>
+              </a:graphicData>
+            </a:graphic>
+          </wp:inline>
+        </w:drawing>
+      </w:r>
+      <w:r>
+        <w:rPr>
+          <w:rtl w:val="0"/>
+        </w:rPr>
+      </w:r>
+    </w:p>
+    <w:p>
+      <w:pPr>
+        <w:rPr/>
+      </w:pPr>
+      <w:r>
+        <w:rPr>
+          <w:rtl w:val="0"/>
+        </w:rPr>
+        <w:t xml:space="preserve">figura que representa o início e fim de um fluxograma.</w:t>
+      </w:r>
+    </w:p>
+    <w:p>
+      <w:pPr>
+        <w:rPr/>
+      </w:pPr>
+      <w:r>
+        <w:rPr>
+          <w:rtl w:val="0"/>
+        </w:rPr>
+      </w:r>
+    </w:p>
+    <w:p>
+      <w:pPr>
+        <w:rPr/>
+      </w:pPr>
+      <w:r>
+        <w:rPr/>
+        <w:drawing>
+          <wp:inline distB="114300" distT="114300" distL="114300" distR="114300">
+            <wp:extent cx="2305050" cy="1666875"/>
+            <wp:effectExtent b="0" l="0" r="0" t="0"/>
+            <wp:docPr id="1" name="image6.png"/>
+            <a:graphic>
+              <a:graphicData uri="http://schemas.openxmlformats.org/drawingml/2006/picture">
+                <pic:pic>
+                  <pic:nvPicPr>
+                    <pic:cNvPr id="0" name="image6.png"/>
+                    <pic:cNvPicPr preferRelativeResize="0"/>
+                  </pic:nvPicPr>
+                  <pic:blipFill>
+                    <a:blip r:embed="rId7"/>
+                    <a:srcRect b="0" l="0" r="0" t="0"/>
+                    <a:stretch>
+                      <a:fillRect/>
+                    </a:stretch>
+                  </pic:blipFill>
+                  <pic:spPr>
+                    <a:xfrm>
+                      <a:off x="0" y="0"/>
+                      <a:ext cx="2305050" cy="1666875"/>
+                    </a:xfrm>
+                    <a:prstGeom prst="rect"/>
+                    <a:ln/>
+                  </pic:spPr>
+                </pic:pic>
+              </a:graphicData>
+            </a:graphic>
+          </wp:inline>
+        </w:drawing>
+      </w:r>
+      <w:r>
+        <w:rPr>
+          <w:rtl w:val="0"/>
+        </w:rPr>
+      </w:r>
+    </w:p>
+    <w:p>
+      <w:pPr>
+        <w:rPr/>
+      </w:pPr>
+      <w:r>
+        <w:rPr>
+          <w:rtl w:val="0"/>
+        </w:rPr>
+        <w:t xml:space="preserve">figura que representa um processo dentro do fluxograma.</w:t>
+      </w:r>
+    </w:p>
+    <w:p>
+      <w:pPr>
+        <w:rPr/>
+      </w:pPr>
+      <w:r>
+        <w:rPr>
+          <w:rtl w:val="0"/>
+        </w:rPr>
+      </w:r>
+    </w:p>
+    <w:p>
+      <w:pPr>
+        <w:rPr/>
+      </w:pPr>
+      <w:r>
+        <w:rPr/>
+        <w:drawing>
+          <wp:inline distB="114300" distT="114300" distL="114300" distR="114300">
+            <wp:extent cx="1543050" cy="1485900"/>
+            <wp:effectExtent b="0" l="0" r="0" t="0"/>
+            <wp:docPr id="5" name="image5.png"/>
+            <a:graphic>
+              <a:graphicData uri="http://schemas.openxmlformats.org/drawingml/2006/picture">
+                <pic:pic>
+                  <pic:nvPicPr>
+                    <pic:cNvPr id="0" name="image5.png"/>
+                    <pic:cNvPicPr preferRelativeResize="0"/>
+                  </pic:nvPicPr>
+                  <pic:blipFill>
+                    <a:blip r:embed="rId8"/>
+                    <a:srcRect b="0" l="0" r="0" t="0"/>
+                    <a:stretch>
+                      <a:fillRect/>
+                    </a:stretch>
+                  </pic:blipFill>
+                  <pic:spPr>
+                    <a:xfrm>
+                      <a:off x="0" y="0"/>
+                      <a:ext cx="1543050" cy="1485900"/>
+                    </a:xfrm>
+                    <a:prstGeom prst="rect"/>
+                    <a:ln/>
+                  </pic:spPr>
+                </pic:pic>
+              </a:graphicData>
+            </a:graphic>
+          </wp:inline>
+        </w:drawing>
+      </w:r>
+      <w:r>
+        <w:rPr>
+          <w:rtl w:val="0"/>
+        </w:rPr>
+      </w:r>
+    </w:p>
+    <w:p>
+      <w:pPr>
+        <w:rPr/>
+      </w:pPr>
+      <w:r>
+        <w:rPr>
+          <w:rtl w:val="0"/>
+        </w:rPr>
+        <w:t xml:space="preserve">figura que representa uma tomada de decisão, “se e senão”.</w:t>
+      </w:r>
+    </w:p>
+    <w:p>
+      <w:pPr>
+        <w:rPr/>
+      </w:pPr>
+      <w:r>
+        <w:rPr>
+          <w:rtl w:val="0"/>
+        </w:rPr>
+      </w:r>
+    </w:p>
+    <w:p>
+      <w:pPr>
+        <w:rPr/>
+      </w:pPr>
+      <w:r>
+        <w:rPr/>
+        <w:drawing>
+          <wp:inline distB="114300" distT="114300" distL="114300" distR="114300">
+            <wp:extent cx="1028700" cy="971550"/>
+            <wp:effectExtent b="0" l="0" r="0" t="0"/>
+            <wp:docPr id="7" name="image7.png"/>
+            <a:graphic>
+              <a:graphicData uri="http://schemas.openxmlformats.org/drawingml/2006/picture">
+                <pic:pic>
+                  <pic:nvPicPr>
+                    <pic:cNvPr id="0" name="image7.png"/>
+                    <pic:cNvPicPr preferRelativeResize="0"/>
+                  </pic:nvPicPr>
+                  <pic:blipFill>
+                    <a:blip r:embed="rId9"/>
+                    <a:srcRect b="0" l="0" r="0" t="0"/>
+                    <a:stretch>
+                      <a:fillRect/>
+                    </a:stretch>
+                  </pic:blipFill>
+                  <pic:spPr>
+                    <a:xfrm>
+                      <a:off x="0" y="0"/>
+                      <a:ext cx="1028700" cy="971550"/>
+                    </a:xfrm>
+                    <a:prstGeom prst="rect"/>
+                    <a:ln/>
+                  </pic:spPr>
+                </pic:pic>
+              </a:graphicData>
+            </a:graphic>
+          </wp:inline>
+        </w:drawing>
+      </w:r>
+      <w:r>
+        <w:rPr>
+          <w:rtl w:val="0"/>
+        </w:rPr>
+      </w:r>
+    </w:p>
+    <w:p>
+      <w:pPr>
+        <w:rPr/>
+      </w:pPr>
+      <w:r>
+        <w:rPr>
+          <w:rtl w:val="0"/>
+        </w:rPr>
+        <w:t xml:space="preserve">figura que pode ser usada para representar a continuação de fluxos, para evitar o uso excessivo de setas, por exemplo:</w:t>
+      </w:r>
+    </w:p>
+    <w:p>
+      <w:pPr>
+        <w:rPr/>
+      </w:pPr>
+      <w:r>
+        <w:rPr/>
+        <w:drawing>
+          <wp:inline distB="114300" distT="114300" distL="114300" distR="114300">
+            <wp:extent cx="2743200" cy="1000125"/>
+            <wp:effectExtent b="0" l="0" r="0" t="0"/>
+            <wp:docPr id="4" name="image1.png"/>
             <a:graphic>
               <a:graphicData uri="http://schemas.openxmlformats.org/drawingml/2006/picture">
                 <pic:pic>
@@ -285,7 +344,367 @@
                     <pic:cNvPicPr preferRelativeResize="0"/>
                   </pic:nvPicPr>
                   <pic:blipFill>
-                    <a:blip r:embed="rId6"/>
+                    <a:blip r:embed="rId10"/>
+                    <a:srcRect b="0" l="0" r="0" t="0"/>
+                    <a:stretch>
+                      <a:fillRect/>
+                    </a:stretch>
+                  </pic:blipFill>
+                  <pic:spPr>
+                    <a:xfrm>
+                      <a:off x="0" y="0"/>
+                      <a:ext cx="2743200" cy="1000125"/>
+                    </a:xfrm>
+                    <a:prstGeom prst="rect"/>
+                    <a:ln/>
+                  </pic:spPr>
+                </pic:pic>
+              </a:graphicData>
+            </a:graphic>
+          </wp:inline>
+        </w:drawing>
+      </w:r>
+      <w:r>
+        <w:rPr>
+          <w:rtl w:val="0"/>
+        </w:rPr>
+      </w:r>
+    </w:p>
+    <w:p>
+      <w:pPr>
+        <w:rPr/>
+      </w:pPr>
+      <w:r>
+        <w:rPr>
+          <w:rtl w:val="0"/>
+        </w:rPr>
+        <w:t xml:space="preserve">o fluxo continua para:</w:t>
+      </w:r>
+    </w:p>
+    <w:p>
+      <w:pPr>
+        <w:rPr/>
+      </w:pPr>
+      <w:r>
+        <w:rPr/>
+        <w:drawing>
+          <wp:inline distB="114300" distT="114300" distL="114300" distR="114300">
+            <wp:extent cx="1466850" cy="1771650"/>
+            <wp:effectExtent b="0" l="0" r="0" t="0"/>
+            <wp:docPr id="2" name="image3.png"/>
+            <a:graphic>
+              <a:graphicData uri="http://schemas.openxmlformats.org/drawingml/2006/picture">
+                <pic:pic>
+                  <pic:nvPicPr>
+                    <pic:cNvPr id="0" name="image3.png"/>
+                    <pic:cNvPicPr preferRelativeResize="0"/>
+                  </pic:nvPicPr>
+                  <pic:blipFill>
+                    <a:blip r:embed="rId11"/>
+                    <a:srcRect b="0" l="0" r="0" t="0"/>
+                    <a:stretch>
+                      <a:fillRect/>
+                    </a:stretch>
+                  </pic:blipFill>
+                  <pic:spPr>
+                    <a:xfrm>
+                      <a:off x="0" y="0"/>
+                      <a:ext cx="1466850" cy="1771650"/>
+                    </a:xfrm>
+                    <a:prstGeom prst="rect"/>
+                    <a:ln/>
+                  </pic:spPr>
+                </pic:pic>
+              </a:graphicData>
+            </a:graphic>
+          </wp:inline>
+        </w:drawing>
+      </w:r>
+      <w:r>
+        <w:rPr>
+          <w:rtl w:val="0"/>
+        </w:rPr>
+      </w:r>
+    </w:p>
+    <w:p>
+      <w:pPr>
+        <w:rPr/>
+      </w:pPr>
+      <w:r>
+        <w:rPr>
+          <w:rtl w:val="0"/>
+        </w:rPr>
+      </w:r>
+    </w:p>
+    <w:p>
+      <w:pPr>
+        <w:rPr/>
+      </w:pPr>
+      <w:r>
+        <w:rPr>
+          <w:rtl w:val="0"/>
+        </w:rPr>
+      </w:r>
+    </w:p>
+    <w:p>
+      <w:pPr>
+        <w:rPr/>
+      </w:pPr>
+      <w:r>
+        <w:rPr>
+          <w:rtl w:val="0"/>
+        </w:rPr>
+      </w:r>
+    </w:p>
+    <w:p>
+      <w:pPr>
+        <w:pStyle w:val="Subtitle"/>
+        <w:rPr/>
+      </w:pPr>
+      <w:bookmarkStart w:colFirst="0" w:colLast="0" w:name="_b9lvvy68jytp" w:id="2"/>
+      <w:bookmarkEnd w:id="2"/>
+      <w:r>
+        <w:rPr>
+          <w:rtl w:val="0"/>
+        </w:rPr>
+      </w:r>
+    </w:p>
+    <w:p>
+      <w:pPr>
+        <w:pStyle w:val="Subtitle"/>
+        <w:rPr/>
+      </w:pPr>
+      <w:bookmarkStart w:colFirst="0" w:colLast="0" w:name="_14ei4ed7ali" w:id="3"/>
+      <w:bookmarkEnd w:id="3"/>
+      <w:r>
+        <w:rPr>
+          <w:rtl w:val="0"/>
+        </w:rPr>
+        <w:t xml:space="preserve">login</w:t>
+      </w:r>
+    </w:p>
+    <w:p>
+      <w:pPr>
+        <w:rPr/>
+      </w:pPr>
+      <w:r>
+        <w:rPr>
+          <w:rtl w:val="0"/>
+        </w:rPr>
+        <w:t xml:space="preserve">Ele vai receber o nome (nickName) que no sistema será único, e a senha, após clicar no botão de login ele verificará se os campos são válidos verificando se há algo neles, caso vazio irá mostrar a mensagem de campo inválido (obrigatório), caso esteja ok os dados ele busca o usuário no banco de dados e verificar se o nome existe e caso sim busca também o hash da senha que já está no banco e verifica se é  igual ao hash da senha passada por ele no campo da senha, caso um dos dois seja o nome que não exista ou a senha que está incorreta ele vai alertar ao usuário que o nome ou senha estão incorretos, se o nome existe e a senha está correta ele retorna o usuário com os devidos chats que o usuário está.</w:t>
+      </w:r>
+    </w:p>
+    <w:p>
+      <w:pPr>
+        <w:rPr/>
+      </w:pPr>
+      <w:r>
+        <w:rPr>
+          <w:rtl w:val="0"/>
+        </w:rPr>
+      </w:r>
+    </w:p>
+    <w:p>
+      <w:pPr>
+        <w:pStyle w:val="Subtitle"/>
+        <w:rPr/>
+      </w:pPr>
+      <w:bookmarkStart w:colFirst="0" w:colLast="0" w:name="_w5a07ovhql6" w:id="4"/>
+      <w:bookmarkEnd w:id="4"/>
+      <w:r>
+        <w:rPr>
+          <w:rtl w:val="0"/>
+        </w:rPr>
+        <w:t xml:space="preserve">recuperação de senha</w:t>
+      </w:r>
+    </w:p>
+    <w:p>
+      <w:pPr>
+        <w:rPr/>
+      </w:pPr>
+      <w:r>
+        <w:rPr>
+          <w:rtl w:val="0"/>
+        </w:rPr>
+        <w:t xml:space="preserve">Caso ele falhe no login, ele pode mudar a senha, para isso ele vai informar o seu email no qual será usado para enviar o email de troca de senha, terminando de trocar a senha pelo email enviado ele pode tentar novamente o login.</w:t>
+      </w:r>
+    </w:p>
+    <w:p>
+      <w:pPr>
+        <w:rPr/>
+      </w:pPr>
+      <w:r>
+        <w:rPr>
+          <w:rtl w:val="0"/>
+        </w:rPr>
+      </w:r>
+    </w:p>
+    <w:p>
+      <w:pPr>
+        <w:pStyle w:val="Subtitle"/>
+        <w:rPr/>
+      </w:pPr>
+      <w:bookmarkStart w:colFirst="0" w:colLast="0" w:name="_91xt5j9x11tj" w:id="5"/>
+      <w:bookmarkEnd w:id="5"/>
+      <w:r>
+        <w:rPr>
+          <w:rtl w:val="0"/>
+        </w:rPr>
+        <w:t xml:space="preserve">Cadastro</w:t>
+      </w:r>
+    </w:p>
+    <w:p>
+      <w:pPr>
+        <w:rPr/>
+      </w:pPr>
+      <w:r>
+        <w:rPr>
+          <w:rtl w:val="0"/>
+        </w:rPr>
+        <w:t xml:space="preserve">Ele vai informar todos os dados obrigatórios que são (nome,senha,email,idioma), após o preenchimento desses campos obrigatórios e passando com sucesso nas validações que vão verificar se os campos não estão nulos, ele vai para os campos de usuário que se refere-se a (foto e uma descrição de si), terminado de preencher e passando pelas mesmas validações que verificaram se os dados não são nulos ele vai enviar para o servidor no qual vai salvar o cadastro com o status </w:t>
+      </w:r>
+      <w:r>
+        <w:rPr>
+          <w:b w:val="1"/>
+          <w:rtl w:val="0"/>
+        </w:rPr>
+        <w:t xml:space="preserve">inativo</w:t>
+      </w:r>
+      <w:r>
+        <w:rPr>
+          <w:rtl w:val="0"/>
+        </w:rPr>
+        <w:t xml:space="preserve">, vai também enviar um email de confirmação de conta no qual quando confirmado vai mudar o status da conta para  </w:t>
+      </w:r>
+      <w:r>
+        <w:rPr>
+          <w:b w:val="1"/>
+          <w:rtl w:val="0"/>
+        </w:rPr>
+        <w:t xml:space="preserve">ativo</w:t>
+      </w:r>
+      <w:r>
+        <w:rPr>
+          <w:rtl w:val="0"/>
+        </w:rPr>
+        <w:t xml:space="preserve"> e fazer o login automático nessa primeira vez.</w:t>
+      </w:r>
+    </w:p>
+    <w:p>
+      <w:pPr>
+        <w:rPr/>
+      </w:pPr>
+      <w:r>
+        <w:rPr>
+          <w:rtl w:val="0"/>
+        </w:rPr>
+      </w:r>
+    </w:p>
+    <w:p>
+      <w:pPr>
+        <w:rPr/>
+      </w:pPr>
+      <w:r>
+        <w:rPr>
+          <w:rtl w:val="0"/>
+        </w:rPr>
+      </w:r>
+    </w:p>
+    <w:p>
+      <w:pPr>
+        <w:rPr/>
+      </w:pPr>
+      <w:r>
+        <w:rPr>
+          <w:rtl w:val="0"/>
+        </w:rPr>
+      </w:r>
+    </w:p>
+    <w:p>
+      <w:pPr>
+        <w:rPr/>
+      </w:pPr>
+      <w:r>
+        <w:rPr>
+          <w:rtl w:val="0"/>
+        </w:rPr>
+      </w:r>
+    </w:p>
+    <w:p>
+      <w:pPr>
+        <w:rPr/>
+      </w:pPr>
+      <w:r>
+        <w:rPr>
+          <w:rtl w:val="0"/>
+        </w:rPr>
+      </w:r>
+    </w:p>
+    <w:p>
+      <w:pPr>
+        <w:rPr/>
+      </w:pPr>
+      <w:r>
+        <w:rPr>
+          <w:rtl w:val="0"/>
+        </w:rPr>
+      </w:r>
+    </w:p>
+    <w:p>
+      <w:pPr>
+        <w:rPr/>
+      </w:pPr>
+      <w:r>
+        <w:rPr>
+          <w:rtl w:val="0"/>
+        </w:rPr>
+      </w:r>
+    </w:p>
+    <w:p>
+      <w:pPr>
+        <w:pStyle w:val="Subtitle"/>
+        <w:rPr/>
+      </w:pPr>
+      <w:bookmarkStart w:colFirst="0" w:colLast="0" w:name="_p70i69dyppfb" w:id="6"/>
+      <w:bookmarkEnd w:id="6"/>
+      <w:r>
+        <w:rPr>
+          <w:rtl w:val="0"/>
+        </w:rPr>
+        <w:t xml:space="preserve">Primeira sessão (Conversas individuais)</w:t>
+      </w:r>
+    </w:p>
+    <w:p>
+      <w:pPr>
+        <w:rPr/>
+      </w:pPr>
+      <w:r>
+        <w:rPr>
+          <w:rtl w:val="0"/>
+        </w:rPr>
+        <w:t xml:space="preserve">Essa sempre vai ser a primeira sessão que vai abrir após o login, nela vai ter uma lista de  todas as conversas individuais que o usuário teve com outras pessoas, onde cada chat dessa lista se assemelha a isso:</w:t>
+      </w:r>
+    </w:p>
+    <w:p>
+      <w:pPr>
+        <w:rPr/>
+      </w:pPr>
+      <w:r>
+        <w:rPr/>
+        <w:drawing>
+          <wp:inline distB="114300" distT="114300" distL="114300" distR="114300">
+            <wp:extent cx="1933575" cy="1438275"/>
+            <wp:effectExtent b="0" l="0" r="0" t="0"/>
+            <wp:docPr id="3" name="image4.png"/>
+            <a:graphic>
+              <a:graphicData uri="http://schemas.openxmlformats.org/drawingml/2006/picture">
+                <pic:pic>
+                  <pic:nvPicPr>
+                    <pic:cNvPr id="0" name="image4.png"/>
+                    <pic:cNvPicPr preferRelativeResize="0"/>
+                  </pic:nvPicPr>
+                  <pic:blipFill>
+                    <a:blip r:embed="rId12"/>
                     <a:srcRect b="0" l="0" r="0" t="0"/>
                     <a:stretch>
                       <a:fillRect/>
@@ -337,8 +756,8 @@
         <w:pStyle w:val="Subtitle"/>
         <w:rPr/>
       </w:pPr>
-      <w:bookmarkStart w:colFirst="0" w:colLast="0" w:name="_xhe921sbd6fp" w:id="6"/>
-      <w:bookmarkEnd w:id="6"/>
+      <w:bookmarkStart w:colFirst="0" w:colLast="0" w:name="_xhe921sbd6fp" w:id="7"/>
+      <w:bookmarkEnd w:id="7"/>
       <w:r>
         <w:rPr>
           <w:rtl w:val="0"/>
@@ -372,8 +791,8 @@
         <w:pStyle w:val="Subtitle"/>
         <w:rPr/>
       </w:pPr>
-      <w:bookmarkStart w:colFirst="0" w:colLast="0" w:name="_kabw26yy7j28" w:id="7"/>
-      <w:bookmarkEnd w:id="7"/>
+      <w:bookmarkStart w:colFirst="0" w:colLast="0" w:name="_kabw26yy7j28" w:id="8"/>
+      <w:bookmarkEnd w:id="8"/>
       <w:r>
         <w:rPr>
           <w:rtl w:val="0"/>
@@ -437,8 +856,8 @@
         <w:pStyle w:val="Subtitle"/>
         <w:rPr/>
       </w:pPr>
-      <w:bookmarkStart w:colFirst="0" w:colLast="0" w:name="_paochnr0aurl" w:id="8"/>
-      <w:bookmarkEnd w:id="8"/>
+      <w:bookmarkStart w:colFirst="0" w:colLast="0" w:name="_paochnr0aurl" w:id="9"/>
+      <w:bookmarkEnd w:id="9"/>
       <w:r>
         <w:rPr>
           <w:rtl w:val="0"/>

</xml_diff>